<commit_message>
Small changes to design protocol
</commit_message>
<xml_diff>
--- a/Design/Design notes from 11.04.2020.docx
+++ b/Design/Design notes from 11.04.2020.docx
@@ -17,12 +17,26 @@
     </w:p>
     <w:p>
       <w:r>
-        <w:t>We want to use Scene Fusion program, but first we should also solve Github issues. This is also not  a long term solution</w:t>
+        <w:t xml:space="preserve">We want to use Scene Fusion program, but first we should also solve </w:t>
+      </w:r>
+      <w:proofErr w:type="spellStart"/>
+      <w:r>
+        <w:t>Github</w:t>
+      </w:r>
+      <w:proofErr w:type="spellEnd"/>
+      <w:r>
+        <w:t xml:space="preserve"> issues. This is also not  a long term solution</w:t>
       </w:r>
     </w:p>
     <w:p/>
     <w:sdt>
       <w:sdtPr>
+        <w:rPr>
+          <w:rFonts w:asciiTheme="minorHAnsi" w:eastAsiaTheme="minorHAnsi" w:hAnsiTheme="minorHAnsi" w:cstheme="minorBidi"/>
+          <w:color w:val="auto"/>
+          <w:sz w:val="22"/>
+          <w:szCs w:val="22"/>
+        </w:rPr>
         <w:id w:val="397878353"/>
         <w:docPartObj>
           <w:docPartGallery w:val="Table of Contents"/>
@@ -31,19 +45,15 @@
       </w:sdtPr>
       <w:sdtEndPr>
         <w:rPr>
-          <w:rFonts w:asciiTheme="minorHAnsi" w:eastAsiaTheme="minorHAnsi" w:hAnsiTheme="minorHAnsi" w:cstheme="minorBidi"/>
           <w:b/>
           <w:bCs/>
           <w:noProof/>
-          <w:color w:val="auto"/>
-          <w:sz w:val="22"/>
-          <w:szCs w:val="22"/>
         </w:rPr>
       </w:sdtEndPr>
       <w:sdtContent>
         <w:p>
           <w:pPr>
-            <w:pStyle w:val="TOCHeading"/>
+            <w:pStyle w:val="Inhaltsverzeichnisberschrift"/>
           </w:pPr>
           <w:r>
             <w:t>Table of Contents</w:t>
@@ -51,7 +61,7 @@
         </w:p>
         <w:p>
           <w:pPr>
-            <w:pStyle w:val="TOC1"/>
+            <w:pStyle w:val="Verzeichnis1"/>
             <w:tabs>
               <w:tab w:val="right" w:leader="dot" w:pos="9350"/>
             </w:tabs>
@@ -75,21 +85,7 @@
                 <w:rStyle w:val="Hyperlink"/>
                 <w:noProof/>
               </w:rPr>
-              <w:t>Developer sto</w:t>
-            </w:r>
-            <w:r>
-              <w:rPr>
-                <w:rStyle w:val="Hyperlink"/>
-                <w:noProof/>
-              </w:rPr>
-              <w:t>r</w:t>
-            </w:r>
-            <w:r>
-              <w:rPr>
-                <w:rStyle w:val="Hyperlink"/>
-                <w:noProof/>
-              </w:rPr>
-              <w:t>y</w:t>
+              <w:t>Developer story</w:t>
             </w:r>
             <w:r>
               <w:rPr>
@@ -143,7 +139,7 @@
         </w:p>
         <w:p>
           <w:pPr>
-            <w:pStyle w:val="TOC1"/>
+            <w:pStyle w:val="Verzeichnis1"/>
             <w:tabs>
               <w:tab w:val="right" w:leader="dot" w:pos="9350"/>
             </w:tabs>
@@ -212,7 +208,7 @@
         </w:p>
         <w:p>
           <w:pPr>
-            <w:pStyle w:val="TOC1"/>
+            <w:pStyle w:val="Verzeichnis1"/>
             <w:tabs>
               <w:tab w:val="right" w:leader="dot" w:pos="9350"/>
             </w:tabs>
@@ -281,7 +277,7 @@
         </w:p>
         <w:p>
           <w:pPr>
-            <w:pStyle w:val="TOC1"/>
+            <w:pStyle w:val="Verzeichnis1"/>
             <w:tabs>
               <w:tab w:val="right" w:leader="dot" w:pos="9350"/>
             </w:tabs>
@@ -350,7 +346,7 @@
         </w:p>
         <w:p>
           <w:pPr>
-            <w:pStyle w:val="TOC1"/>
+            <w:pStyle w:val="Verzeichnis1"/>
             <w:tabs>
               <w:tab w:val="right" w:leader="dot" w:pos="9350"/>
             </w:tabs>
@@ -419,7 +415,7 @@
         </w:p>
         <w:p>
           <w:pPr>
-            <w:pStyle w:val="TOC1"/>
+            <w:pStyle w:val="Verzeichnis1"/>
             <w:tabs>
               <w:tab w:val="right" w:leader="dot" w:pos="9350"/>
             </w:tabs>
@@ -488,7 +484,7 @@
         </w:p>
         <w:p>
           <w:pPr>
-            <w:pStyle w:val="TOC1"/>
+            <w:pStyle w:val="Verzeichnis1"/>
             <w:tabs>
               <w:tab w:val="right" w:leader="dot" w:pos="9350"/>
             </w:tabs>
@@ -503,21 +499,7 @@
                 <w:rStyle w:val="Hyperlink"/>
                 <w:noProof/>
               </w:rPr>
-              <w:t>Devnote di</w:t>
-            </w:r>
-            <w:r>
-              <w:rPr>
-                <w:rStyle w:val="Hyperlink"/>
-                <w:noProof/>
-              </w:rPr>
-              <w:t>r</w:t>
-            </w:r>
-            <w:r>
-              <w:rPr>
-                <w:rStyle w:val="Hyperlink"/>
-                <w:noProof/>
-              </w:rPr>
-              <w:t>ection for first stage</w:t>
+              <w:t>Devnote direction for first stage</w:t>
             </w:r>
             <w:r>
               <w:rPr>
@@ -588,7 +570,7 @@
     </w:p>
     <w:p>
       <w:pPr>
-        <w:pStyle w:val="Heading1"/>
+        <w:pStyle w:val="berschrift1"/>
       </w:pPr>
       <w:bookmarkStart w:id="0" w:name="_Toc37556038"/>
       <w:r>
@@ -640,7 +622,14 @@
           <w:b/>
           <w:bCs/>
         </w:rPr>
-        <w:t xml:space="preserve">Bonnie (female) – The Therapist </w:t>
+        <w:t xml:space="preserve">Bonnie (female) – The </w:t>
+      </w:r>
+      <w:r>
+        <w:rPr>
+          <w:b/>
+          <w:bCs/>
+        </w:rPr>
+        <w:t>Solo Dev</w:t>
       </w:r>
     </w:p>
     <w:p>
@@ -684,13 +673,25 @@
         <w:t xml:space="preserve"> causes some conflicts because </w:t>
       </w:r>
       <w:r>
-        <w:t>they make</w:t>
+        <w:t>she</w:t>
+      </w:r>
+      <w:r>
+        <w:t xml:space="preserve"> make</w:t>
+      </w:r>
+      <w:r>
+        <w:t>s</w:t>
       </w:r>
       <w:r>
         <w:t xml:space="preserve"> decisions </w:t>
       </w:r>
       <w:r>
-        <w:t>of their own</w:t>
+        <w:t xml:space="preserve">of </w:t>
+      </w:r>
+      <w:r>
+        <w:t>her</w:t>
+      </w:r>
+      <w:r>
+        <w:t xml:space="preserve"> own</w:t>
       </w:r>
     </w:p>
     <w:p/>
@@ -735,7 +736,10 @@
         <w:ind w:left="1440"/>
       </w:pPr>
       <w:r>
-        <w:t>24-19 years old</w:t>
+        <w:t>19-24</w:t>
+      </w:r>
+      <w:r>
+        <w:t xml:space="preserve"> years old</w:t>
       </w:r>
     </w:p>
     <w:p>
@@ -748,7 +752,7 @@
     </w:p>
     <w:p>
       <w:pPr>
-        <w:ind w:left="720" w:firstLine="720"/>
+        <w:ind w:left="1440"/>
       </w:pPr>
       <w:r>
         <w:t>Very happy go lucky, but his unrestrained access to design when Sandra leaves leads to feature creep</w:t>
@@ -835,10 +839,18 @@
     </w:p>
     <w:p>
       <w:pPr>
+        <w:ind w:left="1440"/>
+      </w:pPr>
+      <w:r>
+        <w:t xml:space="preserve">At the beginning, sees indie as a chance to realize her own visions without anyone else interfering </w:t>
+      </w:r>
+    </w:p>
+    <w:p>
+      <w:pPr>
         <w:ind w:left="720" w:firstLine="720"/>
       </w:pPr>
       <w:r>
-        <w:t xml:space="preserve">At the beginning, sees indie as a chance to realize her own visions without anyone else interfering </w:t>
+        <w:t xml:space="preserve">Shares best practices and established workflows with less experienced team members </w:t>
       </w:r>
     </w:p>
     <w:p>
@@ -846,7 +858,7 @@
         <w:ind w:left="720" w:firstLine="720"/>
       </w:pPr>
       <w:r>
-        <w:t xml:space="preserve">Shares best practices and established workflows with less experienced team members </w:t>
+        <w:t>Experienced, but therefore closed to new ideas</w:t>
       </w:r>
     </w:p>
     <w:p>
@@ -854,20 +866,12 @@
         <w:ind w:left="720" w:firstLine="720"/>
       </w:pPr>
       <w:r>
-        <w:t>Experienced, but therefore closed to new ideas</w:t>
-      </w:r>
-    </w:p>
-    <w:p>
-      <w:pPr>
-        <w:ind w:left="720" w:firstLine="720"/>
-      </w:pPr>
-      <w:r>
         <w:t>Also too harsh with criticism and calls it “honesty”</w:t>
       </w:r>
     </w:p>
     <w:p>
       <w:pPr>
-        <w:ind w:left="720" w:firstLine="720"/>
+        <w:ind w:left="1440"/>
       </w:pPr>
       <w:r>
         <w:t>Leaves between stages 2 and 3, because one of their parents dies, later cuts down content from feature creep</w:t>
@@ -929,7 +933,7 @@
     </w:p>
     <w:p>
       <w:pPr>
-        <w:ind w:left="720" w:firstLine="720"/>
+        <w:ind w:left="1440"/>
       </w:pPr>
       <w:r>
         <w:t xml:space="preserve">Designed some game characters in the past but never thought he could make money out of it </w:t>
@@ -944,7 +948,7 @@
       </w:r>
       <w:r>
         <w:tab/>
-        <w:t xml:space="preserve"> Has a safe day job, works on the project in his free time </w:t>
+        <w:t xml:space="preserve">Has a safe day job, works on the project in his free time </w:t>
       </w:r>
     </w:p>
     <w:p>
@@ -961,7 +965,7 @@
     </w:p>
     <w:p>
       <w:pPr>
-        <w:ind w:left="720" w:firstLine="720"/>
+        <w:ind w:left="1440"/>
       </w:pPr>
       <w:r>
         <w:t xml:space="preserve">Projects his own commitment onto the team and expects everyone to be as involved as he is </w:t>
@@ -993,7 +997,7 @@
       </w:r>
       <w:r>
         <w:tab/>
-        <w:t xml:space="preserve"> Artist from Denmark </w:t>
+        <w:t xml:space="preserve">Artist from Denmark </w:t>
       </w:r>
     </w:p>
     <w:p>
@@ -1005,7 +1009,7 @@
       </w:r>
       <w:r>
         <w:tab/>
-        <w:t xml:space="preserve"> Loves to play games and knows a lot of them, never worked on one before </w:t>
+        <w:t xml:space="preserve">Loves to play games and knows a lot of them, never worked on one before </w:t>
       </w:r>
     </w:p>
     <w:p>
@@ -1045,7 +1049,7 @@
     </w:p>
     <w:p>
       <w:pPr>
-        <w:pStyle w:val="Heading1"/>
+        <w:pStyle w:val="berschrift1"/>
       </w:pPr>
       <w:bookmarkStart w:id="1" w:name="_Toc37556039"/>
       <w:r>
@@ -1169,7 +1173,7 @@
     </w:p>
     <w:p>
       <w:pPr>
-        <w:pStyle w:val="Heading1"/>
+        <w:pStyle w:val="berschrift1"/>
       </w:pPr>
       <w:bookmarkStart w:id="2" w:name="_Toc37556040"/>
       <w:r>
@@ -1200,7 +1204,15 @@
     </w:p>
     <w:p>
       <w:r>
-        <w:t xml:space="preserve">Some moments we’d like to explore: (tutorial-ish section, </w:t>
+        <w:t>Some moments we’d like to explore: (tutorial-</w:t>
+      </w:r>
+      <w:proofErr w:type="spellStart"/>
+      <w:r>
+        <w:t>ish</w:t>
+      </w:r>
+      <w:proofErr w:type="spellEnd"/>
+      <w:r>
+        <w:t xml:space="preserve"> section, </w:t>
       </w:r>
       <w:r>
         <w:t>fight drones over bridge, maze, boss fight</w:t>
@@ -1253,7 +1265,13 @@
         <w:tab/>
       </w:r>
       <w:r>
-        <w:t>Introduce players to Devnotes from very early on, in a safe environment</w:t>
+        <w:t>Introduce players to Dev</w:t>
+      </w:r>
+      <w:r>
+        <w:t>N</w:t>
+      </w:r>
+      <w:r>
+        <w:t>otes from very early on, in a safe environment</w:t>
       </w:r>
     </w:p>
     <w:p>
@@ -1298,34 +1316,7 @@
           <w:bCs/>
           <w:color w:val="000000"/>
         </w:rPr>
-        <w:t>Example of what the s</w:t>
-      </w:r>
-      <w:r>
-        <w:rPr>
-          <w:rFonts w:eastAsia="Times New Roman" w:cstheme="minorHAnsi"/>
-          <w:b/>
-          <w:bCs/>
-          <w:color w:val="000000"/>
-        </w:rPr>
-        <w:t>equence of events for player in first stage</w:t>
-      </w:r>
-      <w:r>
-        <w:rPr>
-          <w:rFonts w:eastAsia="Times New Roman" w:cstheme="minorHAnsi"/>
-          <w:b/>
-          <w:bCs/>
-          <w:color w:val="000000"/>
-        </w:rPr>
-        <w:t xml:space="preserve"> could be like</w:t>
-      </w:r>
-      <w:r>
-        <w:rPr>
-          <w:rFonts w:eastAsia="Times New Roman" w:cstheme="minorHAnsi"/>
-          <w:b/>
-          <w:bCs/>
-          <w:color w:val="000000"/>
-        </w:rPr>
-        <w:t>:</w:t>
+        <w:t>Example of what the sequence of events for player in first stage could be like:</w:t>
       </w:r>
     </w:p>
     <w:p>
@@ -1359,7 +1350,21 @@
           <w:rFonts w:eastAsia="Times New Roman" w:cstheme="minorHAnsi"/>
           <w:color w:val="000000"/>
         </w:rPr>
-        <w:t>Player is outside of building, in a safe zone. Devnote/s are in initial field of view to the side of the screen</w:t>
+        <w:t>Player is outside of building, in a safe zone. Dev</w:t>
+      </w:r>
+      <w:r>
+        <w:rPr>
+          <w:rFonts w:eastAsia="Times New Roman" w:cstheme="minorHAnsi"/>
+          <w:color w:val="000000"/>
+        </w:rPr>
+        <w:t>N</w:t>
+      </w:r>
+      <w:r>
+        <w:rPr>
+          <w:rFonts w:eastAsia="Times New Roman" w:cstheme="minorHAnsi"/>
+          <w:color w:val="000000"/>
+        </w:rPr>
+        <w:t>ote/s are in initial field of view to the side of the screen</w:t>
       </w:r>
     </w:p>
     <w:p>
@@ -1425,7 +1430,21 @@
           <w:rFonts w:eastAsia="Times New Roman" w:cstheme="minorHAnsi"/>
           <w:color w:val="000000"/>
         </w:rPr>
-        <w:t>Devnote after pillars saying “Hey do you really think players will notice the bow and arrow on top of the pillars? Like, what if they don’t pick it up? If they don’t they’re dead”, in the next iteration the floor will be removed to force player through the pillar path</w:t>
+        <w:t>De</w:t>
+      </w:r>
+      <w:r>
+        <w:rPr>
+          <w:rFonts w:eastAsia="Times New Roman" w:cstheme="minorHAnsi"/>
+          <w:color w:val="000000"/>
+        </w:rPr>
+        <w:t>vN</w:t>
+      </w:r>
+      <w:r>
+        <w:rPr>
+          <w:rFonts w:eastAsia="Times New Roman" w:cstheme="minorHAnsi"/>
+          <w:color w:val="000000"/>
+        </w:rPr>
+        <w:t>ote after pillars saying “Hey do you really think players will notice the bow and arrow on top of the pillars? Like, what if they don’t pick it up? If they don’t they’re dead”, in the next iteration the floor will be removed to force player through the pillar path</w:t>
       </w:r>
     </w:p>
     <w:p>
@@ -1456,13 +1475,27 @@
           <w:rFonts w:eastAsia="Times New Roman" w:cstheme="minorHAnsi"/>
           <w:color w:val="000000"/>
         </w:rPr>
-        <w:t>After a short walk introduce stationary enemies. Devnote “Hey, I’m not shooting anything, is this thing even working?” answered by “yeah, don’t worry. It’s invisible for now. We’ll add the fancy shooting graphics later</w:t>
+        <w:t>After a short walk introduce stationary enemies. Dev</w:t>
+      </w:r>
+      <w:r>
+        <w:rPr>
+          <w:rFonts w:eastAsia="Times New Roman" w:cstheme="minorHAnsi"/>
+          <w:color w:val="000000"/>
+        </w:rPr>
+        <w:t>N</w:t>
+      </w:r>
+      <w:r>
+        <w:rPr>
+          <w:rFonts w:eastAsia="Times New Roman" w:cstheme="minorHAnsi"/>
+          <w:color w:val="000000"/>
+        </w:rPr>
+        <w:t>ote “Hey, I’m not shooting anything, is this thing even working?” answered by “yeah, don’t worry. It’s invisible for now. We’ll add the fancy shooting graphics later</w:t>
       </w:r>
     </w:p>
     <w:p/>
     <w:p>
       <w:pPr>
-        <w:pStyle w:val="Heading1"/>
+        <w:pStyle w:val="berschrift1"/>
       </w:pPr>
       <w:bookmarkStart w:id="3" w:name="_Toc37556041"/>
       <w:r>
@@ -1575,13 +1608,9 @@
       </w:r>
     </w:p>
     <w:p>
-      <w:r>
-        <w:rPr>
-          <w:b/>
-          <w:bCs/>
-        </w:rPr>
-        <w:tab/>
-      </w:r>
+      <w:pPr>
+        <w:ind w:left="720"/>
+      </w:pPr>
       <w:r>
         <w:t>With the press of a button the movement speed of the player increases drastically for a very short period of time.</w:t>
       </w:r>
@@ -1750,7 +1779,7 @@
     <w:p/>
     <w:p>
       <w:pPr>
-        <w:pStyle w:val="Heading1"/>
+        <w:pStyle w:val="berschrift1"/>
       </w:pPr>
       <w:bookmarkStart w:id="4" w:name="_Toc37556042"/>
       <w:r>
@@ -2062,7 +2091,15 @@
         <w:t xml:space="preserve">Random Withing Area: </w:t>
       </w:r>
       <w:r>
-        <w:t>drone has a 3 dimensional area assigned to them. Every (random number between 2 assigned ints) seconds the drone receives a new “objective point” within this area and starts flying to it (the countdown to next objective point is not active until the objective is reached). If a player is detected the drone start shooting at it, but its movement pattern is unchanged</w:t>
+        <w:t xml:space="preserve">drone has a 3 dimensional area assigned to them. Every (random number between 2 assigned </w:t>
+      </w:r>
+      <w:proofErr w:type="spellStart"/>
+      <w:r>
+        <w:t>ints</w:t>
+      </w:r>
+      <w:proofErr w:type="spellEnd"/>
+      <w:r>
+        <w:t>) seconds the drone receives a new “objective point” within this area and starts flying to it (the countdown to next objective point is not active until the objective is reached). If a player is detected the drone start shooting at it, but its movement pattern is unchanged</w:t>
       </w:r>
     </w:p>
     <w:p>
@@ -2241,7 +2278,23 @@
           <w:rFonts w:ascii="Arial" w:eastAsia="Times New Roman" w:hAnsi="Arial" w:cs="Arial"/>
           <w:color w:val="000000"/>
         </w:rPr>
-        <w:t>Drone draws a ray and aim towards the player, after a short amount of time the tracking/aiming stops and a sound warning plays, after this short warning a raycast deals a big amount of damage to the player</w:t>
+        <w:t xml:space="preserve">Drone draws a ray and aim towards the player, after a short amount of time the tracking/aiming stops and a sound warning plays, after this short warning a </w:t>
+      </w:r>
+      <w:proofErr w:type="spellStart"/>
+      <w:r>
+        <w:rPr>
+          <w:rFonts w:ascii="Arial" w:eastAsia="Times New Roman" w:hAnsi="Arial" w:cs="Arial"/>
+          <w:color w:val="000000"/>
+        </w:rPr>
+        <w:t>raycast</w:t>
+      </w:r>
+      <w:proofErr w:type="spellEnd"/>
+      <w:r>
+        <w:rPr>
+          <w:rFonts w:ascii="Arial" w:eastAsia="Times New Roman" w:hAnsi="Arial" w:cs="Arial"/>
+          <w:color w:val="000000"/>
+        </w:rPr>
+        <w:t xml:space="preserve"> deals a big amount of damage to the player</w:t>
       </w:r>
     </w:p>
     <w:p>
@@ -2283,7 +2336,7 @@
     </w:p>
     <w:p>
       <w:pPr>
-        <w:pStyle w:val="Heading1"/>
+        <w:pStyle w:val="berschrift1"/>
       </w:pPr>
       <w:bookmarkStart w:id="5" w:name="_Toc37556043"/>
       <w:r>
@@ -2304,11 +2357,23 @@
     <w:p/>
     <w:p>
       <w:pPr>
-        <w:pStyle w:val="Heading1"/>
+        <w:pStyle w:val="berschrift1"/>
       </w:pPr>
       <w:bookmarkStart w:id="6" w:name="_Toc37556044"/>
       <w:r>
-        <w:t>Devnote direction for first stage</w:t>
+        <w:t>Dev</w:t>
+      </w:r>
+      <w:r>
+        <w:t>N</w:t>
+      </w:r>
+      <w:r>
+        <w:t>ote</w:t>
+      </w:r>
+      <w:r>
+        <w:t>s</w:t>
+      </w:r>
+      <w:r>
+        <w:t xml:space="preserve"> direction for first stage</w:t>
       </w:r>
       <w:bookmarkEnd w:id="6"/>
     </w:p>
@@ -2328,7 +2393,37 @@
           <w:color w:val="000000"/>
         </w:rPr>
         <w:lastRenderedPageBreak/>
-        <w:t>Detailing missing features and lore: “and here will be a cutscene where the goddess Anul’tora speaks to Percival (the player)” // “We really need some other kind of enemy. It doesn’t matter how many there are, this is getting old”</w:t>
+        <w:t>Detailing missing features</w:t>
+      </w:r>
+      <w:r>
+        <w:rPr>
+          <w:rFonts w:eastAsia="Times New Roman" w:cstheme="minorHAnsi"/>
+          <w:color w:val="000000"/>
+        </w:rPr>
+        <w:t>, lore, and ideas for the future</w:t>
+      </w:r>
+      <w:r>
+        <w:rPr>
+          <w:rFonts w:eastAsia="Times New Roman" w:cstheme="minorHAnsi"/>
+          <w:color w:val="000000"/>
+        </w:rPr>
+        <w:t xml:space="preserve">: “and here will be a cutscene where the goddess </w:t>
+      </w:r>
+      <w:proofErr w:type="spellStart"/>
+      <w:r>
+        <w:rPr>
+          <w:rFonts w:eastAsia="Times New Roman" w:cstheme="minorHAnsi"/>
+          <w:color w:val="000000"/>
+        </w:rPr>
+        <w:t>Anul’tora</w:t>
+      </w:r>
+      <w:proofErr w:type="spellEnd"/>
+      <w:r>
+        <w:rPr>
+          <w:rFonts w:eastAsia="Times New Roman" w:cstheme="minorHAnsi"/>
+          <w:color w:val="000000"/>
+        </w:rPr>
+        <w:t xml:space="preserve"> speaks to Percival (the player)” // “We really need some other kind of enemy. It doesn’t matter how many there are, this is getting old”</w:t>
       </w:r>
     </w:p>
     <w:p>
@@ -2378,7 +2473,55 @@
           <w:rFonts w:eastAsia="Times New Roman" w:cstheme="minorHAnsi"/>
           <w:color w:val="000000"/>
         </w:rPr>
-        <w:t>Silly comments about how the game currently looks: “OMG that little turretboi looks like a lil caterpillar cuuuteee” “Can we make turrets our pets or something?”</w:t>
+        <w:t xml:space="preserve">Silly comments about how the game currently looks: “OMG that little </w:t>
+      </w:r>
+      <w:proofErr w:type="spellStart"/>
+      <w:r>
+        <w:rPr>
+          <w:rFonts w:eastAsia="Times New Roman" w:cstheme="minorHAnsi"/>
+          <w:color w:val="000000"/>
+        </w:rPr>
+        <w:t>turretboi</w:t>
+      </w:r>
+      <w:proofErr w:type="spellEnd"/>
+      <w:r>
+        <w:rPr>
+          <w:rFonts w:eastAsia="Times New Roman" w:cstheme="minorHAnsi"/>
+          <w:color w:val="000000"/>
+        </w:rPr>
+        <w:t xml:space="preserve"> looks like a </w:t>
+      </w:r>
+      <w:proofErr w:type="spellStart"/>
+      <w:r>
+        <w:rPr>
+          <w:rFonts w:eastAsia="Times New Roman" w:cstheme="minorHAnsi"/>
+          <w:color w:val="000000"/>
+        </w:rPr>
+        <w:t>lil</w:t>
+      </w:r>
+      <w:proofErr w:type="spellEnd"/>
+      <w:r>
+        <w:rPr>
+          <w:rFonts w:eastAsia="Times New Roman" w:cstheme="minorHAnsi"/>
+          <w:color w:val="000000"/>
+        </w:rPr>
+        <w:t xml:space="preserve"> caterpillar </w:t>
+      </w:r>
+      <w:proofErr w:type="spellStart"/>
+      <w:r>
+        <w:rPr>
+          <w:rFonts w:eastAsia="Times New Roman" w:cstheme="minorHAnsi"/>
+          <w:color w:val="000000"/>
+        </w:rPr>
+        <w:t>cuuuteee</w:t>
+      </w:r>
+      <w:proofErr w:type="spellEnd"/>
+      <w:r>
+        <w:rPr>
+          <w:rFonts w:eastAsia="Times New Roman" w:cstheme="minorHAnsi"/>
+          <w:color w:val="000000"/>
+        </w:rPr>
+        <w:t>” “Can we make turrets our pets or something?”</w:t>
       </w:r>
     </w:p>
     <w:p>
@@ -2403,16 +2546,41 @@
         <w:spacing w:after="0" w:line="240" w:lineRule="auto"/>
         <w:rPr>
           <w:rFonts w:eastAsia="Times New Roman" w:cstheme="minorHAnsi"/>
+          <w:color w:val="000000"/>
+        </w:rPr>
+      </w:pPr>
+      <w:r>
+        <w:rPr>
+          <w:rFonts w:eastAsia="Times New Roman" w:cstheme="minorHAnsi"/>
+          <w:color w:val="000000"/>
+        </w:rPr>
+        <w:t>Establish developers, don’t focus on relationships yet</w:t>
+      </w:r>
+    </w:p>
+    <w:p>
+      <w:pPr>
+        <w:spacing w:after="0" w:line="240" w:lineRule="auto"/>
+        <w:rPr>
+          <w:rFonts w:eastAsia="Times New Roman" w:cstheme="minorHAnsi"/>
           <w:sz w:val="24"/>
           <w:szCs w:val="24"/>
         </w:rPr>
       </w:pPr>
-      <w:r>
-        <w:rPr>
-          <w:rFonts w:eastAsia="Times New Roman" w:cstheme="minorHAnsi"/>
-          <w:color w:val="000000"/>
-        </w:rPr>
-        <w:t>Establish developers, don’t focus on relationships yet</w:t>
+    </w:p>
+    <w:p>
+      <w:pPr>
+        <w:spacing w:after="0" w:line="240" w:lineRule="auto"/>
+        <w:rPr>
+          <w:rFonts w:eastAsia="Times New Roman" w:cstheme="minorHAnsi"/>
+          <w:color w:val="000000"/>
+        </w:rPr>
+      </w:pPr>
+      <w:r>
+        <w:rPr>
+          <w:rFonts w:eastAsia="Times New Roman" w:cstheme="minorHAnsi"/>
+          <w:color w:val="000000"/>
+        </w:rPr>
+        <w:t>What is the purpose of a prototype like this? What do you get out of it?</w:t>
       </w:r>
     </w:p>
     <w:p>
@@ -2424,21 +2592,13 @@
           <w:szCs w:val="24"/>
         </w:rPr>
       </w:pPr>
-      <w:r>
-        <w:rPr>
-          <w:rFonts w:eastAsia="Times New Roman" w:cstheme="minorHAnsi"/>
-          <w:color w:val="000000"/>
-        </w:rPr>
-        <w:t>What is the purpose of a prototype like this? What do you get out of it?</w:t>
-      </w:r>
     </w:p>
     <w:p>
       <w:pPr>
         <w:spacing w:after="0" w:line="240" w:lineRule="auto"/>
         <w:rPr>
           <w:rFonts w:eastAsia="Times New Roman" w:cstheme="minorHAnsi"/>
-          <w:sz w:val="24"/>
-          <w:szCs w:val="24"/>
+          <w:color w:val="000000"/>
         </w:rPr>
       </w:pPr>
       <w:r>
@@ -2447,23 +2607,6 @@
           <w:color w:val="000000"/>
         </w:rPr>
         <w:t>Rough direction of the game, current intentions, and differences between individual visions</w:t>
-      </w:r>
-    </w:p>
-    <w:p>
-      <w:pPr>
-        <w:spacing w:after="0" w:line="240" w:lineRule="auto"/>
-        <w:rPr>
-          <w:rFonts w:eastAsia="Times New Roman" w:cstheme="minorHAnsi"/>
-          <w:sz w:val="24"/>
-          <w:szCs w:val="24"/>
-        </w:rPr>
-      </w:pPr>
-      <w:r>
-        <w:rPr>
-          <w:rFonts w:eastAsia="Times New Roman" w:cstheme="minorHAnsi"/>
-          <w:color w:val="000000"/>
-        </w:rPr>
-        <w:t>Ideas for the future</w:t>
       </w:r>
     </w:p>
     <w:p>
@@ -2998,15 +3141,15 @@
     <w:lsdException w:name="Unresolved Mention" w:semiHidden="1" w:unhideWhenUsed="1"/>
     <w:lsdException w:name="Smart Link" w:semiHidden="1" w:unhideWhenUsed="1"/>
   </w:latentStyles>
-  <w:style w:type="paragraph" w:default="1" w:styleId="Normal">
+  <w:style w:type="paragraph" w:default="1" w:styleId="Standard">
     <w:name w:val="Normal"/>
     <w:qFormat/>
   </w:style>
-  <w:style w:type="paragraph" w:styleId="Heading1">
+  <w:style w:type="paragraph" w:styleId="berschrift1">
     <w:name w:val="heading 1"/>
-    <w:basedOn w:val="Normal"/>
-    <w:next w:val="Normal"/>
-    <w:link w:val="Heading1Char"/>
+    <w:basedOn w:val="Standard"/>
+    <w:next w:val="Standard"/>
+    <w:link w:val="berschrift1Zchn"/>
     <w:uiPriority w:val="9"/>
     <w:qFormat/>
     <w:rsid w:val="003249D1"/>
@@ -3023,13 +3166,13 @@
       <w:szCs w:val="32"/>
     </w:rPr>
   </w:style>
-  <w:style w:type="character" w:default="1" w:styleId="DefaultParagraphFont">
+  <w:style w:type="character" w:default="1" w:styleId="Absatz-Standardschriftart">
     <w:name w:val="Default Paragraph Font"/>
     <w:uiPriority w:val="1"/>
     <w:semiHidden/>
     <w:unhideWhenUsed/>
   </w:style>
-  <w:style w:type="table" w:default="1" w:styleId="TableNormal">
+  <w:style w:type="table" w:default="1" w:styleId="NormaleTabelle">
     <w:name w:val="Normal Table"/>
     <w:uiPriority w:val="99"/>
     <w:semiHidden/>
@@ -3044,16 +3187,16 @@
       </w:tblCellMar>
     </w:tblPr>
   </w:style>
-  <w:style w:type="numbering" w:default="1" w:styleId="NoList">
+  <w:style w:type="numbering" w:default="1" w:styleId="KeineListe">
     <w:name w:val="No List"/>
     <w:uiPriority w:val="99"/>
     <w:semiHidden/>
     <w:unhideWhenUsed/>
   </w:style>
-  <w:style w:type="character" w:customStyle="1" w:styleId="Heading1Char">
-    <w:name w:val="Heading 1 Char"/>
-    <w:basedOn w:val="DefaultParagraphFont"/>
-    <w:link w:val="Heading1"/>
+  <w:style w:type="character" w:customStyle="1" w:styleId="berschrift1Zchn">
+    <w:name w:val="Überschrift 1 Zchn"/>
+    <w:basedOn w:val="Absatz-Standardschriftart"/>
+    <w:link w:val="berschrift1"/>
     <w:uiPriority w:val="9"/>
     <w:rsid w:val="003249D1"/>
     <w:rPr>
@@ -3063,10 +3206,10 @@
       <w:szCs w:val="32"/>
     </w:rPr>
   </w:style>
-  <w:style w:type="paragraph" w:styleId="TOCHeading">
+  <w:style w:type="paragraph" w:styleId="Inhaltsverzeichnisberschrift">
     <w:name w:val="TOC Heading"/>
-    <w:basedOn w:val="Heading1"/>
-    <w:next w:val="Normal"/>
+    <w:basedOn w:val="berschrift1"/>
+    <w:next w:val="Standard"/>
     <w:uiPriority w:val="39"/>
     <w:unhideWhenUsed/>
     <w:qFormat/>
@@ -3075,10 +3218,10 @@
       <w:outlineLvl w:val="9"/>
     </w:pPr>
   </w:style>
-  <w:style w:type="paragraph" w:styleId="TOC1">
+  <w:style w:type="paragraph" w:styleId="Verzeichnis1">
     <w:name w:val="toc 1"/>
-    <w:basedOn w:val="Normal"/>
-    <w:next w:val="Normal"/>
+    <w:basedOn w:val="Standard"/>
+    <w:next w:val="Standard"/>
     <w:autoRedefine/>
     <w:uiPriority w:val="39"/>
     <w:unhideWhenUsed/>
@@ -3089,7 +3232,7 @@
   </w:style>
   <w:style w:type="character" w:styleId="Hyperlink">
     <w:name w:val="Hyperlink"/>
-    <w:basedOn w:val="DefaultParagraphFont"/>
+    <w:basedOn w:val="Absatz-Standardschriftart"/>
     <w:uiPriority w:val="99"/>
     <w:unhideWhenUsed/>
     <w:rsid w:val="0009216D"/>
@@ -3098,10 +3241,10 @@
       <w:u w:val="single"/>
     </w:rPr>
   </w:style>
-  <w:style w:type="paragraph" w:styleId="TOC2">
+  <w:style w:type="paragraph" w:styleId="Verzeichnis2">
     <w:name w:val="toc 2"/>
-    <w:basedOn w:val="Normal"/>
-    <w:next w:val="Normal"/>
+    <w:basedOn w:val="Standard"/>
+    <w:next w:val="Standard"/>
     <w:autoRedefine/>
     <w:uiPriority w:val="39"/>
     <w:unhideWhenUsed/>
@@ -3114,10 +3257,10 @@
       <w:rFonts w:eastAsiaTheme="minorEastAsia" w:cs="Times New Roman"/>
     </w:rPr>
   </w:style>
-  <w:style w:type="paragraph" w:styleId="TOC3">
+  <w:style w:type="paragraph" w:styleId="Verzeichnis3">
     <w:name w:val="toc 3"/>
-    <w:basedOn w:val="Normal"/>
-    <w:next w:val="Normal"/>
+    <w:basedOn w:val="Standard"/>
+    <w:next w:val="Standard"/>
     <w:autoRedefine/>
     <w:uiPriority w:val="39"/>
     <w:unhideWhenUsed/>
@@ -3433,7 +3576,7 @@
 </file>
 
 <file path=customXml/itemProps1.xml><?xml version="1.0" encoding="utf-8"?>
-<ds:datastoreItem xmlns:ds="http://schemas.openxmlformats.org/officeDocument/2006/customXml" ds:itemID="{DDC55334-B4E5-4D93-9B35-7E43C30ABFAB}">
+<ds:datastoreItem xmlns:ds="http://schemas.openxmlformats.org/officeDocument/2006/customXml" ds:itemID="{5E2C307D-5ADC-4E4F-9AC0-94E977AA0567}">
   <ds:schemaRefs>
     <ds:schemaRef ds:uri="http://schemas.openxmlformats.org/officeDocument/2006/bibliography"/>
   </ds:schemaRefs>

</xml_diff>